<commit_message>
Add results for NN, kNN
</commit_message>
<xml_diff>
--- a/diploma-project.docx
+++ b/diploma-project.docx
@@ -8280,7 +8280,6 @@
         </w:rPr>
         <w:t xml:space="preserve"> </w:t>
       </w:r>
-      <w:proofErr w:type="gramEnd"/>
       <w:r>
         <w:rPr>
           <w:b w:val="0"/>
@@ -8317,7 +8316,6 @@
         </w:rPr>
         <w:fldChar w:fldCharType="end"/>
       </w:r>
-      <w:proofErr w:type="gramStart"/>
       <w:r>
         <w:rPr>
           <w:b w:val="0"/>
@@ -9001,7 +8999,6 @@
         </w:rPr>
         <w:t xml:space="preserve"> </w:t>
       </w:r>
-      <w:proofErr w:type="gramEnd"/>
       <w:r>
         <w:rPr>
           <w:b w:val="0"/>
@@ -9038,7 +9035,6 @@
         </w:rPr>
         <w:fldChar w:fldCharType="end"/>
       </w:r>
-      <w:proofErr w:type="gramStart"/>
       <w:r>
         <w:rPr>
           <w:b w:val="0"/>
@@ -9329,7 +9325,6 @@
         </w:rPr>
         <w:t xml:space="preserve"> </w:t>
       </w:r>
-      <w:proofErr w:type="gramEnd"/>
       <w:r>
         <w:rPr>
           <w:b w:val="0"/>
@@ -9366,7 +9361,6 @@
         </w:rPr>
         <w:fldChar w:fldCharType="end"/>
       </w:r>
-      <w:proofErr w:type="gramStart"/>
       <w:r>
         <w:rPr>
           <w:b w:val="0"/>
@@ -11828,7 +11822,6 @@
         </w:rPr>
         <w:t xml:space="preserve"> </w:t>
       </w:r>
-      <w:proofErr w:type="gramEnd"/>
       <w:r>
         <w:rPr>
           <w:b w:val="0"/>
@@ -11865,7 +11858,6 @@
         </w:rPr>
         <w:fldChar w:fldCharType="end"/>
       </w:r>
-      <w:proofErr w:type="gramStart"/>
       <w:r>
         <w:rPr>
           <w:b w:val="0"/>
@@ -12464,7 +12456,6 @@
         </w:rPr>
         <w:t xml:space="preserve"> </w:t>
       </w:r>
-      <w:proofErr w:type="gramEnd"/>
       <w:r>
         <w:rPr>
           <w:b w:val="0"/>
@@ -12501,7 +12492,6 @@
         </w:rPr>
         <w:fldChar w:fldCharType="end"/>
       </w:r>
-      <w:proofErr w:type="gramStart"/>
       <w:r>
         <w:rPr>
           <w:b w:val="0"/>
@@ -13242,7 +13232,6 @@
         </w:rPr>
         <w:t xml:space="preserve"> </w:t>
       </w:r>
-      <w:proofErr w:type="gramEnd"/>
       <w:r>
         <w:rPr>
           <w:b w:val="0"/>
@@ -13289,7 +13278,6 @@
         </w:rPr>
         <w:fldChar w:fldCharType="end"/>
       </w:r>
-      <w:proofErr w:type="gramStart"/>
       <w:r>
         <w:rPr>
           <w:b w:val="0"/>
@@ -21608,7 +21596,6 @@
         </w:rPr>
         <w:t xml:space="preserve"> </w:t>
       </w:r>
-      <w:proofErr w:type="gramEnd"/>
       <w:r>
         <w:rPr>
           <w:b w:val="0"/>
@@ -21645,7 +21632,6 @@
         </w:rPr>
         <w:fldChar w:fldCharType="end"/>
       </w:r>
-      <w:proofErr w:type="gramStart"/>
       <w:r>
         <w:rPr>
           <w:b w:val="0"/>
@@ -25046,8 +25032,10 @@
       <w:r>
         <w:rPr>
           <w:bCs/>
+          <w:noProof/>
           <w:sz w:val="18"/>
           <w:szCs w:val="18"/>
+          <w:lang w:eastAsia="en-US"/>
         </w:rPr>
         <w:drawing>
           <wp:inline distT="0" distB="0" distL="0" distR="0">
@@ -25135,6 +25123,7 @@
       <w:r>
         <w:rPr>
           <w:b w:val="0"/>
+          <w:noProof/>
           <w:color w:val="auto"/>
         </w:rPr>
         <w:t>11</w:t>
@@ -25754,6 +25743,503 @@
         </w:rPr>
         <w:t>Rezultate</w:t>
       </w:r>
+    </w:p>
+    <w:p>
+      <w:pPr>
+        <w:rPr>
+          <w:lang w:val="ro-RO"/>
+        </w:rPr>
+      </w:pPr>
+    </w:p>
+    <w:p>
+      <w:pPr>
+        <w:rPr>
+          <w:b/>
+          <w:sz w:val="26"/>
+          <w:szCs w:val="26"/>
+          <w:lang w:val="ro-RO"/>
+        </w:rPr>
+      </w:pPr>
+      <w:r>
+        <w:rPr>
+          <w:lang w:val="ro-RO"/>
+        </w:rPr>
+        <w:tab/>
+      </w:r>
+      <w:r>
+        <w:rPr>
+          <w:b/>
+          <w:sz w:val="26"/>
+          <w:szCs w:val="26"/>
+          <w:lang w:val="ro-RO"/>
+        </w:rPr>
+        <w:t>4.1 Amprente radio</w:t>
+      </w:r>
+    </w:p>
+    <w:p>
+      <w:pPr>
+        <w:pStyle w:val="Heading1"/>
+        <w:keepNext w:val="0"/>
+        <w:widowControl w:val="0"/>
+        <w:ind w:firstLine="720"/>
+        <w:jc w:val="both"/>
+        <w:rPr>
+          <w:rFonts w:asciiTheme="minorHAnsi" w:hAnsiTheme="minorHAnsi"/>
+          <w:b w:val="0"/>
+          <w:sz w:val="22"/>
+          <w:szCs w:val="22"/>
+          <w:lang w:val="ro-RO"/>
+        </w:rPr>
+      </w:pPr>
+      <w:r>
+        <w:rPr>
+          <w:rFonts w:asciiTheme="minorHAnsi" w:hAnsiTheme="minorHAnsi"/>
+          <w:b w:val="0"/>
+          <w:sz w:val="22"/>
+          <w:szCs w:val="22"/>
+          <w:lang w:val="ro-RO"/>
+        </w:rPr>
+        <w:t>Pentru determinarea erorilor de poziționare am ales un traseu prin încăpere pe care să-l parcurg pe rând cu cei 4 algoritmi folosiți: NN, kNN, WkNN, EWkNN.</w:t>
+      </w:r>
+      <w:r>
+        <w:rPr>
+          <w:rFonts w:asciiTheme="minorHAnsi" w:hAnsiTheme="minorHAnsi"/>
+          <w:b w:val="0"/>
+          <w:sz w:val="22"/>
+          <w:szCs w:val="22"/>
+          <w:lang w:val="ro-RO"/>
+        </w:rPr>
+        <w:t xml:space="preserve"> Pe acest traseu, mi-am ales 28 de puncte unde doream să mi se furnizeze locația. Pozițiile estimate de algoritm sunt reprezentate de cercurile albastre (acestea sunt afișate din aplicație când se execută click). Fiecare poziție estimată este legată de poziția actuală printr-o linie neagră.</w:t>
+      </w:r>
+    </w:p>
+    <w:p>
+      <w:pPr>
+        <w:rPr>
+          <w:lang w:val="ro-RO"/>
+        </w:rPr>
+      </w:pPr>
+    </w:p>
+    <w:p>
+      <w:pPr>
+        <w:jc w:val="center"/>
+        <w:rPr>
+          <w:lang w:val="ro-RO"/>
+        </w:rPr>
+      </w:pPr>
+      <w:r>
+        <w:rPr>
+          <w:noProof/>
+          <w:lang w:eastAsia="en-US"/>
+        </w:rPr>
+        <w:drawing>
+          <wp:inline distT="0" distB="0" distL="0" distR="0">
+            <wp:extent cx="5404028" cy="4121118"/>
+            <wp:effectExtent l="19050" t="0" r="6172" b="0"/>
+            <wp:docPr id="20" name="Picture 19" descr="joined_nn_knn.png"/>
+            <wp:cNvGraphicFramePr>
+              <a:graphicFrameLocks xmlns:a="http://schemas.openxmlformats.org/drawingml/2006/main" noChangeAspect="1"/>
+            </wp:cNvGraphicFramePr>
+            <a:graphic xmlns:a="http://schemas.openxmlformats.org/drawingml/2006/main">
+              <a:graphicData uri="http://schemas.openxmlformats.org/drawingml/2006/picture">
+                <pic:pic xmlns:pic="http://schemas.openxmlformats.org/drawingml/2006/picture">
+                  <pic:nvPicPr>
+                    <pic:cNvPr id="0" name="joined_nn_knn.png"/>
+                    <pic:cNvPicPr/>
+                  </pic:nvPicPr>
+                  <pic:blipFill>
+                    <a:blip r:embed="rId23" cstate="print"/>
+                    <a:stretch>
+                      <a:fillRect/>
+                    </a:stretch>
+                  </pic:blipFill>
+                  <pic:spPr>
+                    <a:xfrm>
+                      <a:off x="0" y="0"/>
+                      <a:ext cx="5407191" cy="4123530"/>
+                    </a:xfrm>
+                    <a:prstGeom prst="rect">
+                      <a:avLst/>
+                    </a:prstGeom>
+                  </pic:spPr>
+                </pic:pic>
+              </a:graphicData>
+            </a:graphic>
+          </wp:inline>
+        </w:drawing>
+      </w:r>
+      <w:r>
+        <w:rPr>
+          <w:lang w:val="ro-RO"/>
+        </w:rPr>
+        <w:br w:type="textWrapping" w:clear="all"/>
+      </w:r>
+    </w:p>
+    <w:p>
+      <w:pPr>
+        <w:pStyle w:val="Caption"/>
+        <w:ind w:left="1440" w:firstLine="720"/>
+        <w:rPr>
+          <w:b w:val="0"/>
+          <w:color w:val="auto"/>
+        </w:rPr>
+      </w:pPr>
+      <w:proofErr w:type="gramStart"/>
+      <w:r>
+        <w:rPr>
+          <w:b w:val="0"/>
+          <w:color w:val="auto"/>
+        </w:rPr>
+        <w:t>Fig</w:t>
+      </w:r>
+      <w:r>
+        <w:rPr>
+          <w:b w:val="0"/>
+          <w:color w:val="auto"/>
+        </w:rPr>
+        <w:t>.</w:t>
+      </w:r>
+      <w:proofErr w:type="gramEnd"/>
+      <w:r>
+        <w:rPr>
+          <w:b w:val="0"/>
+          <w:color w:val="auto"/>
+        </w:rPr>
+        <w:t xml:space="preserve"> </w:t>
+      </w:r>
+      <w:r>
+        <w:rPr>
+          <w:b w:val="0"/>
+          <w:color w:val="auto"/>
+        </w:rPr>
+        <w:fldChar w:fldCharType="begin"/>
+      </w:r>
+      <w:r>
+        <w:rPr>
+          <w:b w:val="0"/>
+          <w:color w:val="auto"/>
+        </w:rPr>
+        <w:instrText xml:space="preserve"> SEQ Figure \* ARABIC </w:instrText>
+      </w:r>
+      <w:r>
+        <w:rPr>
+          <w:b w:val="0"/>
+          <w:color w:val="auto"/>
+        </w:rPr>
+        <w:fldChar w:fldCharType="separate"/>
+      </w:r>
+      <w:r>
+        <w:rPr>
+          <w:b w:val="0"/>
+          <w:noProof/>
+          <w:color w:val="auto"/>
+        </w:rPr>
+        <w:t>12</w:t>
+      </w:r>
+      <w:r>
+        <w:rPr>
+          <w:b w:val="0"/>
+          <w:color w:val="auto"/>
+        </w:rPr>
+        <w:fldChar w:fldCharType="end"/>
+      </w:r>
+      <w:r>
+        <w:rPr>
+          <w:b w:val="0"/>
+          <w:color w:val="auto"/>
+        </w:rPr>
+        <w:t xml:space="preserve">. </w:t>
+      </w:r>
+      <w:proofErr w:type="gramStart"/>
+      <w:r>
+        <w:rPr>
+          <w:b w:val="0"/>
+          <w:color w:val="auto"/>
+        </w:rPr>
+        <w:t>NN                                                                                 Fig.</w:t>
+      </w:r>
+      <w:proofErr w:type="gramEnd"/>
+      <w:r>
+        <w:rPr>
+          <w:b w:val="0"/>
+          <w:color w:val="auto"/>
+        </w:rPr>
+        <w:t xml:space="preserve"> </w:t>
+      </w:r>
+      <w:r>
+        <w:rPr>
+          <w:b w:val="0"/>
+          <w:color w:val="auto"/>
+        </w:rPr>
+        <w:fldChar w:fldCharType="begin"/>
+      </w:r>
+      <w:r>
+        <w:rPr>
+          <w:b w:val="0"/>
+          <w:color w:val="auto"/>
+        </w:rPr>
+        <w:instrText xml:space="preserve"> SEQ Figure \* ARABIC </w:instrText>
+      </w:r>
+      <w:r>
+        <w:rPr>
+          <w:b w:val="0"/>
+          <w:color w:val="auto"/>
+        </w:rPr>
+        <w:fldChar w:fldCharType="separate"/>
+      </w:r>
+      <w:r>
+        <w:rPr>
+          <w:b w:val="0"/>
+          <w:color w:val="auto"/>
+        </w:rPr>
+        <w:t>13</w:t>
+      </w:r>
+      <w:r>
+        <w:rPr>
+          <w:b w:val="0"/>
+          <w:color w:val="auto"/>
+        </w:rPr>
+        <w:fldChar w:fldCharType="end"/>
+      </w:r>
+      <w:r>
+        <w:rPr>
+          <w:b w:val="0"/>
+          <w:color w:val="auto"/>
+        </w:rPr>
+        <w:t xml:space="preserve">. </w:t>
+      </w:r>
+      <w:proofErr w:type="spellStart"/>
+      <w:proofErr w:type="gramStart"/>
+      <w:r>
+        <w:rPr>
+          <w:b w:val="0"/>
+          <w:color w:val="auto"/>
+        </w:rPr>
+        <w:t>kNN</w:t>
+      </w:r>
+      <w:proofErr w:type="spellEnd"/>
+      <w:proofErr w:type="gramEnd"/>
+    </w:p>
+    <w:p>
+      <w:pPr>
+        <w:pStyle w:val="Heading1"/>
+        <w:keepNext w:val="0"/>
+        <w:widowControl w:val="0"/>
+        <w:ind w:firstLine="720"/>
+        <w:jc w:val="both"/>
+        <w:rPr>
+          <w:rFonts w:asciiTheme="minorHAnsi" w:hAnsiTheme="minorHAnsi"/>
+          <w:b w:val="0"/>
+          <w:sz w:val="22"/>
+          <w:szCs w:val="22"/>
+          <w:lang w:val="ro-RO"/>
+        </w:rPr>
+      </w:pPr>
+      <w:r>
+        <w:rPr>
+          <w:rFonts w:asciiTheme="minorHAnsi" w:hAnsiTheme="minorHAnsi"/>
+          <w:b w:val="0"/>
+          <w:sz w:val="22"/>
+          <w:szCs w:val="22"/>
+          <w:lang w:val="ro-RO"/>
+        </w:rPr>
+        <w:t>Pentru raportarea erorii algoritmului am decis să calculez eroarea totală și să fac media aritmetică pe cele 28 de puncte.</w:t>
+      </w:r>
+      <w:r>
+        <w:rPr>
+          <w:rFonts w:asciiTheme="minorHAnsi" w:hAnsiTheme="minorHAnsi"/>
+          <w:b w:val="0"/>
+          <w:sz w:val="22"/>
+          <w:szCs w:val="22"/>
+          <w:lang w:val="ro-RO"/>
+        </w:rPr>
+        <w:t xml:space="preserve"> Am obținut următoarele:</w:t>
+      </w:r>
+    </w:p>
+    <w:p>
+      <w:pPr>
+        <w:pStyle w:val="ListParagraph"/>
+        <w:numPr>
+          <w:ilvl w:val="0"/>
+          <w:numId w:val="37"/>
+        </w:numPr>
+        <w:rPr>
+          <w:lang w:val="ro-RO"/>
+        </w:rPr>
+      </w:pPr>
+      <w:r>
+        <w:rPr>
+          <w:sz w:val="22"/>
+          <w:szCs w:val="22"/>
+          <w:lang w:val="ro-RO"/>
+        </w:rPr>
+        <w:t>NN</w:t>
+      </w:r>
+    </w:p>
+    <w:p>
+      <w:pPr>
+        <w:pStyle w:val="ListParagraph"/>
+        <w:numPr>
+          <w:ilvl w:val="1"/>
+          <w:numId w:val="37"/>
+        </w:numPr>
+        <w:rPr>
+          <w:lang w:val="ro-RO"/>
+        </w:rPr>
+      </w:pPr>
+      <w:r>
+        <w:rPr>
+          <w:sz w:val="22"/>
+          <w:szCs w:val="22"/>
+          <w:lang w:val="ro-RO"/>
+        </w:rPr>
+        <w:t>54,</w:t>
+      </w:r>
+      <w:r>
+        <w:rPr>
+          <w:sz w:val="22"/>
+          <w:szCs w:val="22"/>
+          <w:lang w:val="ro-RO"/>
+        </w:rPr>
+        <w:t>6 m</w:t>
+      </w:r>
+      <w:r>
+        <w:rPr>
+          <w:sz w:val="22"/>
+          <w:szCs w:val="22"/>
+          <w:lang w:val="ro-RO"/>
+        </w:rPr>
+        <w:t xml:space="preserve"> eroare</w:t>
+      </w:r>
+      <w:r>
+        <w:rPr>
+          <w:sz w:val="22"/>
+          <w:szCs w:val="22"/>
+          <w:lang w:val="ro-RO"/>
+        </w:rPr>
+        <w:t xml:space="preserve"> totală</w:t>
+      </w:r>
+    </w:p>
+    <w:p>
+      <w:pPr>
+        <w:pStyle w:val="ListParagraph"/>
+        <w:numPr>
+          <w:ilvl w:val="1"/>
+          <w:numId w:val="37"/>
+        </w:numPr>
+        <w:rPr>
+          <w:lang w:val="ro-RO"/>
+        </w:rPr>
+      </w:pPr>
+      <w:r>
+        <w:rPr>
+          <w:sz w:val="22"/>
+          <w:szCs w:val="22"/>
+          <w:lang w:val="ro-RO"/>
+        </w:rPr>
+        <w:t>1,95 m eroare medie</w:t>
+      </w:r>
+    </w:p>
+    <w:p>
+      <w:pPr>
+        <w:pStyle w:val="ListParagraph"/>
+        <w:numPr>
+          <w:ilvl w:val="0"/>
+          <w:numId w:val="37"/>
+        </w:numPr>
+        <w:rPr>
+          <w:sz w:val="22"/>
+          <w:szCs w:val="22"/>
+          <w:lang w:val="ro-RO"/>
+        </w:rPr>
+      </w:pPr>
+      <w:r>
+        <w:rPr>
+          <w:sz w:val="22"/>
+          <w:szCs w:val="22"/>
+          <w:lang w:val="ro-RO"/>
+        </w:rPr>
+        <w:t>kNN</w:t>
+      </w:r>
+    </w:p>
+    <w:p>
+      <w:pPr>
+        <w:pStyle w:val="ListParagraph"/>
+        <w:numPr>
+          <w:ilvl w:val="1"/>
+          <w:numId w:val="37"/>
+        </w:numPr>
+        <w:rPr>
+          <w:sz w:val="22"/>
+          <w:szCs w:val="22"/>
+          <w:lang w:val="ro-RO"/>
+        </w:rPr>
+      </w:pPr>
+      <w:r>
+        <w:rPr>
+          <w:sz w:val="22"/>
+          <w:szCs w:val="22"/>
+          <w:lang w:val="ro-RO"/>
+        </w:rPr>
+        <w:t>47,95 m er</w:t>
+      </w:r>
+      <w:r>
+        <w:rPr>
+          <w:sz w:val="22"/>
+          <w:szCs w:val="22"/>
+          <w:lang w:val="ro-RO"/>
+        </w:rPr>
+        <w:t>oare totală</w:t>
+      </w:r>
+    </w:p>
+    <w:p>
+      <w:pPr>
+        <w:pStyle w:val="ListParagraph"/>
+        <w:numPr>
+          <w:ilvl w:val="1"/>
+          <w:numId w:val="37"/>
+        </w:numPr>
+        <w:rPr>
+          <w:sz w:val="22"/>
+          <w:szCs w:val="22"/>
+          <w:lang w:val="ro-RO"/>
+        </w:rPr>
+      </w:pPr>
+      <w:r>
+        <w:rPr>
+          <w:sz w:val="22"/>
+          <w:szCs w:val="22"/>
+          <w:lang w:val="ro-RO"/>
+        </w:rPr>
+        <w:t>1,71 m eroare medie</w:t>
+      </w:r>
+    </w:p>
+    <w:p>
+      <w:pPr>
+        <w:pStyle w:val="Heading1"/>
+        <w:keepNext w:val="0"/>
+        <w:widowControl w:val="0"/>
+        <w:ind w:firstLine="720"/>
+        <w:rPr>
+          <w:rFonts w:asciiTheme="minorHAnsi" w:hAnsiTheme="minorHAnsi"/>
+          <w:sz w:val="28"/>
+          <w:szCs w:val="28"/>
+          <w:lang w:val="ro-RO"/>
+        </w:rPr>
+      </w:pPr>
+    </w:p>
+    <w:p>
+      <w:pPr>
+        <w:pStyle w:val="Heading1"/>
+        <w:keepNext w:val="0"/>
+        <w:widowControl w:val="0"/>
+        <w:ind w:firstLine="720"/>
+        <w:rPr>
+          <w:rFonts w:asciiTheme="minorHAnsi" w:hAnsiTheme="minorHAnsi"/>
+          <w:sz w:val="28"/>
+          <w:szCs w:val="28"/>
+          <w:lang w:val="ro-RO"/>
+        </w:rPr>
+      </w:pPr>
     </w:p>
     <w:p>
       <w:pPr>
@@ -27498,8 +27984,8 @@
       </w:r>
     </w:p>
     <w:sectPr>
-      <w:headerReference w:type="even" r:id="rId23"/>
-      <w:headerReference w:type="default" r:id="rId24"/>
+      <w:headerReference w:type="even" r:id="rId24"/>
+      <w:headerReference w:type="default" r:id="rId25"/>
       <w:pgSz w:w="11907" w:h="16840" w:code="9"/>
       <w:pgMar w:top="1440" w:right="1440" w:bottom="1440" w:left="1440" w:header="1699" w:footer="1699" w:gutter="0"/>
       <w:cols w:space="720"/>
@@ -30421,6 +30907,119 @@
     </w:lvl>
   </w:abstractNum>
   <w:abstractNum w:abstractNumId="23">
+    <w:nsid w:val="543B32E9"/>
+    <w:multiLevelType w:val="hybridMultilevel"/>
+    <w:tmpl w:val="C630AC22"/>
+    <w:lvl w:ilvl="0" w:tplc="04090001">
+      <w:start w:val="1"/>
+      <w:numFmt w:val="bullet"/>
+      <w:lvlText w:val=""/>
+      <w:lvlJc w:val="left"/>
+      <w:pPr>
+        <w:ind w:left="1080" w:hanging="360"/>
+      </w:pPr>
+      <w:rPr>
+        <w:rFonts w:ascii="Symbol" w:hAnsi="Symbol" w:hint="default"/>
+      </w:rPr>
+    </w:lvl>
+    <w:lvl w:ilvl="1" w:tplc="04090003">
+      <w:start w:val="1"/>
+      <w:numFmt w:val="bullet"/>
+      <w:lvlText w:val="o"/>
+      <w:lvlJc w:val="left"/>
+      <w:pPr>
+        <w:ind w:left="1800" w:hanging="360"/>
+      </w:pPr>
+      <w:rPr>
+        <w:rFonts w:ascii="Courier New" w:hAnsi="Courier New" w:cs="Courier New" w:hint="default"/>
+      </w:rPr>
+    </w:lvl>
+    <w:lvl w:ilvl="2" w:tplc="04090005" w:tentative="1">
+      <w:start w:val="1"/>
+      <w:numFmt w:val="bullet"/>
+      <w:lvlText w:val=""/>
+      <w:lvlJc w:val="left"/>
+      <w:pPr>
+        <w:ind w:left="2520" w:hanging="360"/>
+      </w:pPr>
+      <w:rPr>
+        <w:rFonts w:ascii="Wingdings" w:hAnsi="Wingdings" w:hint="default"/>
+      </w:rPr>
+    </w:lvl>
+    <w:lvl w:ilvl="3" w:tplc="04090001" w:tentative="1">
+      <w:start w:val="1"/>
+      <w:numFmt w:val="bullet"/>
+      <w:lvlText w:val=""/>
+      <w:lvlJc w:val="left"/>
+      <w:pPr>
+        <w:ind w:left="3240" w:hanging="360"/>
+      </w:pPr>
+      <w:rPr>
+        <w:rFonts w:ascii="Symbol" w:hAnsi="Symbol" w:hint="default"/>
+      </w:rPr>
+    </w:lvl>
+    <w:lvl w:ilvl="4" w:tplc="04090003" w:tentative="1">
+      <w:start w:val="1"/>
+      <w:numFmt w:val="bullet"/>
+      <w:lvlText w:val="o"/>
+      <w:lvlJc w:val="left"/>
+      <w:pPr>
+        <w:ind w:left="3960" w:hanging="360"/>
+      </w:pPr>
+      <w:rPr>
+        <w:rFonts w:ascii="Courier New" w:hAnsi="Courier New" w:cs="Courier New" w:hint="default"/>
+      </w:rPr>
+    </w:lvl>
+    <w:lvl w:ilvl="5" w:tplc="04090005" w:tentative="1">
+      <w:start w:val="1"/>
+      <w:numFmt w:val="bullet"/>
+      <w:lvlText w:val=""/>
+      <w:lvlJc w:val="left"/>
+      <w:pPr>
+        <w:ind w:left="4680" w:hanging="360"/>
+      </w:pPr>
+      <w:rPr>
+        <w:rFonts w:ascii="Wingdings" w:hAnsi="Wingdings" w:hint="default"/>
+      </w:rPr>
+    </w:lvl>
+    <w:lvl w:ilvl="6" w:tplc="04090001" w:tentative="1">
+      <w:start w:val="1"/>
+      <w:numFmt w:val="bullet"/>
+      <w:lvlText w:val=""/>
+      <w:lvlJc w:val="left"/>
+      <w:pPr>
+        <w:ind w:left="5400" w:hanging="360"/>
+      </w:pPr>
+      <w:rPr>
+        <w:rFonts w:ascii="Symbol" w:hAnsi="Symbol" w:hint="default"/>
+      </w:rPr>
+    </w:lvl>
+    <w:lvl w:ilvl="7" w:tplc="04090003" w:tentative="1">
+      <w:start w:val="1"/>
+      <w:numFmt w:val="bullet"/>
+      <w:lvlText w:val="o"/>
+      <w:lvlJc w:val="left"/>
+      <w:pPr>
+        <w:ind w:left="6120" w:hanging="360"/>
+      </w:pPr>
+      <w:rPr>
+        <w:rFonts w:ascii="Courier New" w:hAnsi="Courier New" w:cs="Courier New" w:hint="default"/>
+      </w:rPr>
+    </w:lvl>
+    <w:lvl w:ilvl="8" w:tplc="04090005" w:tentative="1">
+      <w:start w:val="1"/>
+      <w:numFmt w:val="bullet"/>
+      <w:lvlText w:val=""/>
+      <w:lvlJc w:val="left"/>
+      <w:pPr>
+        <w:ind w:left="6840" w:hanging="360"/>
+      </w:pPr>
+      <w:rPr>
+        <w:rFonts w:ascii="Wingdings" w:hAnsi="Wingdings" w:hint="default"/>
+      </w:rPr>
+    </w:lvl>
+  </w:abstractNum>
+  <w:abstractNum w:abstractNumId="24">
     <w:nsid w:val="55741364"/>
     <w:multiLevelType w:val="singleLevel"/>
     <w:tmpl w:val="25708264"/>
@@ -30440,7 +31039,7 @@
       </w:rPr>
     </w:lvl>
   </w:abstractNum>
-  <w:abstractNum w:abstractNumId="24">
+  <w:abstractNum w:abstractNumId="25">
     <w:nsid w:val="55BD0D15"/>
     <w:multiLevelType w:val="hybridMultilevel"/>
     <w:tmpl w:val="3DD8E1A0"/>
@@ -30553,7 +31152,7 @@
       </w:rPr>
     </w:lvl>
   </w:abstractNum>
-  <w:abstractNum w:abstractNumId="25">
+  <w:abstractNum w:abstractNumId="26">
     <w:nsid w:val="5A257FDC"/>
     <w:multiLevelType w:val="singleLevel"/>
     <w:tmpl w:val="FCAE2DA0"/>
@@ -30574,7 +31173,7 @@
       </w:rPr>
     </w:lvl>
   </w:abstractNum>
-  <w:abstractNum w:abstractNumId="26">
+  <w:abstractNum w:abstractNumId="27">
     <w:nsid w:val="63DF28C1"/>
     <w:multiLevelType w:val="hybridMultilevel"/>
     <w:tmpl w:val="94DAE98E"/>
@@ -30687,7 +31286,7 @@
       </w:rPr>
     </w:lvl>
   </w:abstractNum>
-  <w:abstractNum w:abstractNumId="27">
+  <w:abstractNum w:abstractNumId="28">
     <w:nsid w:val="64A84320"/>
     <w:multiLevelType w:val="hybridMultilevel"/>
     <w:tmpl w:val="DD0E08B6"/>
@@ -30800,7 +31399,7 @@
       </w:rPr>
     </w:lvl>
   </w:abstractNum>
-  <w:abstractNum w:abstractNumId="28">
+  <w:abstractNum w:abstractNumId="29">
     <w:nsid w:val="65AE1616"/>
     <w:multiLevelType w:val="hybridMultilevel"/>
     <w:tmpl w:val="1EC86092"/>
@@ -30913,7 +31512,7 @@
       </w:rPr>
     </w:lvl>
   </w:abstractNum>
-  <w:abstractNum w:abstractNumId="29">
+  <w:abstractNum w:abstractNumId="30">
     <w:nsid w:val="6BE45765"/>
     <w:multiLevelType w:val="hybridMultilevel"/>
     <w:tmpl w:val="F1FE3A36"/>
@@ -31026,7 +31625,7 @@
       </w:rPr>
     </w:lvl>
   </w:abstractNum>
-  <w:abstractNum w:abstractNumId="30">
+  <w:abstractNum w:abstractNumId="31">
     <w:nsid w:val="6D1D3D0D"/>
     <w:multiLevelType w:val="singleLevel"/>
     <w:tmpl w:val="04090001"/>
@@ -31046,7 +31645,7 @@
       </w:rPr>
     </w:lvl>
   </w:abstractNum>
-  <w:abstractNum w:abstractNumId="31">
+  <w:abstractNum w:abstractNumId="32">
     <w:nsid w:val="6F9038AF"/>
     <w:multiLevelType w:val="hybridMultilevel"/>
     <w:tmpl w:val="9EAA4E48"/>
@@ -31159,7 +31758,7 @@
       </w:rPr>
     </w:lvl>
   </w:abstractNum>
-  <w:abstractNum w:abstractNumId="32">
+  <w:abstractNum w:abstractNumId="33">
     <w:nsid w:val="75F50B8A"/>
     <w:multiLevelType w:val="hybridMultilevel"/>
     <w:tmpl w:val="F31E6F6E"/>
@@ -31272,7 +31871,7 @@
       </w:rPr>
     </w:lvl>
   </w:abstractNum>
-  <w:abstractNum w:abstractNumId="33">
+  <w:abstractNum w:abstractNumId="34">
     <w:nsid w:val="7A601898"/>
     <w:multiLevelType w:val="hybridMultilevel"/>
     <w:tmpl w:val="6D9A1F9E"/>
@@ -31385,7 +31984,7 @@
       </w:rPr>
     </w:lvl>
   </w:abstractNum>
-  <w:abstractNum w:abstractNumId="34">
+  <w:abstractNum w:abstractNumId="35">
     <w:nsid w:val="7AAA170D"/>
     <w:multiLevelType w:val="hybridMultilevel"/>
     <w:tmpl w:val="F3DCD8AC"/>
@@ -31498,7 +32097,7 @@
       </w:rPr>
     </w:lvl>
   </w:abstractNum>
-  <w:abstractNum w:abstractNumId="35">
+  <w:abstractNum w:abstractNumId="36">
     <w:nsid w:val="7D851F1A"/>
     <w:multiLevelType w:val="multilevel"/>
     <w:tmpl w:val="68BA14D4"/>
@@ -31612,25 +32211,25 @@
     </w:lvl>
   </w:abstractNum>
   <w:num w:numId="1">
-    <w:abstractNumId w:val="30"/>
+    <w:abstractNumId w:val="31"/>
   </w:num>
   <w:num w:numId="2">
     <w:abstractNumId w:val="3"/>
   </w:num>
   <w:num w:numId="3">
-    <w:abstractNumId w:val="23"/>
+    <w:abstractNumId w:val="24"/>
   </w:num>
   <w:num w:numId="4">
-    <w:abstractNumId w:val="25"/>
+    <w:abstractNumId w:val="26"/>
   </w:num>
   <w:num w:numId="5">
     <w:abstractNumId w:val="9"/>
   </w:num>
   <w:num w:numId="6">
-    <w:abstractNumId w:val="35"/>
+    <w:abstractNumId w:val="36"/>
   </w:num>
   <w:num w:numId="7">
-    <w:abstractNumId w:val="29"/>
+    <w:abstractNumId w:val="30"/>
   </w:num>
   <w:num w:numId="8">
     <w:abstractNumId w:val="8"/>
@@ -31642,7 +32241,7 @@
     <w:abstractNumId w:val="20"/>
   </w:num>
   <w:num w:numId="11">
-    <w:abstractNumId w:val="33"/>
+    <w:abstractNumId w:val="34"/>
   </w:num>
   <w:num w:numId="12">
     <w:abstractNumId w:val="2"/>
@@ -31651,7 +32250,7 @@
     <w:abstractNumId w:val="4"/>
   </w:num>
   <w:num w:numId="14">
-    <w:abstractNumId w:val="31"/>
+    <w:abstractNumId w:val="32"/>
   </w:num>
   <w:num w:numId="15">
     <w:abstractNumId w:val="11"/>
@@ -31663,7 +32262,7 @@
     <w:abstractNumId w:val="18"/>
   </w:num>
   <w:num w:numId="18">
-    <w:abstractNumId w:val="26"/>
+    <w:abstractNumId w:val="27"/>
   </w:num>
   <w:num w:numId="19">
     <w:abstractNumId w:val="22"/>
@@ -31687,7 +32286,7 @@
     <w:abstractNumId w:val="17"/>
   </w:num>
   <w:num w:numId="26">
-    <w:abstractNumId w:val="28"/>
+    <w:abstractNumId w:val="29"/>
   </w:num>
   <w:num w:numId="27">
     <w:abstractNumId w:val="6"/>
@@ -31696,10 +32295,10 @@
     <w:abstractNumId w:val="12"/>
   </w:num>
   <w:num w:numId="29">
-    <w:abstractNumId w:val="32"/>
+    <w:abstractNumId w:val="33"/>
   </w:num>
   <w:num w:numId="30">
-    <w:abstractNumId w:val="24"/>
+    <w:abstractNumId w:val="25"/>
   </w:num>
   <w:num w:numId="31">
     <w:abstractNumId w:val="14"/>
@@ -31708,16 +32307,19 @@
     <w:abstractNumId w:val="13"/>
   </w:num>
   <w:num w:numId="33">
-    <w:abstractNumId w:val="27"/>
+    <w:abstractNumId w:val="28"/>
   </w:num>
   <w:num w:numId="34">
     <w:abstractNumId w:val="15"/>
   </w:num>
   <w:num w:numId="35">
-    <w:abstractNumId w:val="34"/>
+    <w:abstractNumId w:val="35"/>
   </w:num>
   <w:num w:numId="36">
     <w:abstractNumId w:val="7"/>
+  </w:num>
+  <w:num w:numId="37">
+    <w:abstractNumId w:val="23"/>
   </w:num>
 </w:numbering>
 </file>
@@ -32884,334 +33486,6 @@
 </w:styles>
 </file>
 
-<file path=word/glossary/document.xml><?xml version="1.0" encoding="utf-8"?>
-<w:glossaryDocument xmlns:ve="http://schemas.openxmlformats.org/markup-compatibility/2006" xmlns:o="urn:schemas-microsoft-com:office:office" xmlns:r="http://schemas.openxmlformats.org/officeDocument/2006/relationships" xmlns:m="http://schemas.openxmlformats.org/officeDocument/2006/math" xmlns:v="urn:schemas-microsoft-com:vml" xmlns:wp="http://schemas.openxmlformats.org/drawingml/2006/wordprocessingDrawing" xmlns:w10="urn:schemas-microsoft-com:office:word" xmlns:w="http://schemas.openxmlformats.org/wordprocessingml/2006/main" xmlns:wne="http://schemas.microsoft.com/office/word/2006/wordml">
-  <w:docParts/>
-</w:glossaryDocument>
-</file>
-
-<file path=word/glossary/fontTable.xml><?xml version="1.0" encoding="utf-8"?>
-<w:fonts xmlns:r="http://schemas.openxmlformats.org/officeDocument/2006/relationships" xmlns:w="http://schemas.openxmlformats.org/wordprocessingml/2006/main">
-  <w:font w:name="Symbol">
-    <w:panose1 w:val="05050102010706020507"/>
-    <w:charset w:val="02"/>
-    <w:family w:val="roman"/>
-    <w:pitch w:val="variable"/>
-    <w:sig w:usb0="00000000" w:usb1="10000000" w:usb2="00000000" w:usb3="00000000" w:csb0="80000000" w:csb1="00000000"/>
-  </w:font>
-  <w:font w:name="Times New Roman">
-    <w:panose1 w:val="02020603050405020304"/>
-    <w:charset w:val="00"/>
-    <w:family w:val="roman"/>
-    <w:pitch w:val="variable"/>
-    <w:sig w:usb0="E0002AFF" w:usb1="C0007841" w:usb2="00000009" w:usb3="00000000" w:csb0="000001FF" w:csb1="00000000"/>
-  </w:font>
-  <w:font w:name="Courier New">
-    <w:panose1 w:val="02070309020205020404"/>
-    <w:charset w:val="00"/>
-    <w:family w:val="modern"/>
-    <w:pitch w:val="fixed"/>
-    <w:sig w:usb0="E0002AFF" w:usb1="C0007843" w:usb2="00000009" w:usb3="00000000" w:csb0="000001FF" w:csb1="00000000"/>
-  </w:font>
-  <w:font w:name="Wingdings">
-    <w:panose1 w:val="05000000000000000000"/>
-    <w:charset w:val="02"/>
-    <w:family w:val="auto"/>
-    <w:pitch w:val="variable"/>
-    <w:sig w:usb0="00000000" w:usb1="10000000" w:usb2="00000000" w:usb3="00000000" w:csb0="80000000" w:csb1="00000000"/>
-  </w:font>
-  <w:font w:name="Calibri">
-    <w:panose1 w:val="020F0502020204030204"/>
-    <w:charset w:val="00"/>
-    <w:family w:val="swiss"/>
-    <w:pitch w:val="variable"/>
-    <w:sig w:usb0="E10002FF" w:usb1="4000ACFF" w:usb2="00000009" w:usb3="00000000" w:csb0="0000019F" w:csb1="00000000"/>
-  </w:font>
-  <w:font w:name="Arial">
-    <w:panose1 w:val="020B0604020202020204"/>
-    <w:charset w:val="00"/>
-    <w:family w:val="swiss"/>
-    <w:pitch w:val="variable"/>
-    <w:sig w:usb0="E0002AFF" w:usb1="C0007843" w:usb2="00000009" w:usb3="00000000" w:csb0="000001FF" w:csb1="00000000"/>
-  </w:font>
-  <w:font w:name="Times">
-    <w:panose1 w:val="02020603050405020304"/>
-    <w:charset w:val="00"/>
-    <w:family w:val="roman"/>
-    <w:pitch w:val="variable"/>
-    <w:sig w:usb0="E0002AFF" w:usb1="C0007841" w:usb2="00000009" w:usb3="00000000" w:csb0="000001FF" w:csb1="00000000"/>
-  </w:font>
-  <w:font w:name="Tahoma">
-    <w:panose1 w:val="020B0604030504040204"/>
-    <w:charset w:val="00"/>
-    <w:family w:val="swiss"/>
-    <w:pitch w:val="variable"/>
-    <w:sig w:usb0="E1002EFF" w:usb1="C000605B" w:usb2="00000029" w:usb3="00000000" w:csb0="000101FF" w:csb1="00000000"/>
-  </w:font>
-  <w:font w:name="Cambria">
-    <w:panose1 w:val="02040503050406030204"/>
-    <w:charset w:val="00"/>
-    <w:family w:val="roman"/>
-    <w:pitch w:val="variable"/>
-    <w:sig w:usb0="E00002FF" w:usb1="400004FF" w:usb2="00000000" w:usb3="00000000" w:csb0="0000019F" w:csb1="00000000"/>
-  </w:font>
-  <w:font w:name="Consolas">
-    <w:panose1 w:val="020B0609020204030204"/>
-    <w:charset w:val="00"/>
-    <w:family w:val="modern"/>
-    <w:pitch w:val="fixed"/>
-    <w:sig w:usb0="E10002FF" w:usb1="4000FCFF" w:usb2="00000009" w:usb3="00000000" w:csb0="0000019F" w:csb1="00000000"/>
-  </w:font>
-  <w:font w:name="Cambria Math">
-    <w:panose1 w:val="02040503050406030204"/>
-    <w:charset w:val="00"/>
-    <w:family w:val="roman"/>
-    <w:pitch w:val="variable"/>
-    <w:sig w:usb0="E00002FF" w:usb1="420024FF" w:usb2="00000000" w:usb3="00000000" w:csb0="0000019F" w:csb1="00000000"/>
-  </w:font>
-</w:fonts>
-</file>
-
-<file path=word/glossary/settings.xml><?xml version="1.0" encoding="utf-8"?>
-<w:settings xmlns:o="urn:schemas-microsoft-com:office:office" xmlns:r="http://schemas.openxmlformats.org/officeDocument/2006/relationships" xmlns:m="http://schemas.openxmlformats.org/officeDocument/2006/math" xmlns:v="urn:schemas-microsoft-com:vml" xmlns:w10="urn:schemas-microsoft-com:office:word" xmlns:w="http://schemas.openxmlformats.org/wordprocessingml/2006/main" xmlns:sl="http://schemas.openxmlformats.org/schemaLibrary/2006/main">
-  <w:view w:val="normal"/>
-  <w:defaultTabStop w:val="720"/>
-  <w:characterSpacingControl w:val="doNotCompress"/>
-  <w:compat>
-    <w:useFELayout/>
-  </w:compat>
-  <w:rsids>
-    <w:rsidRoot w:val="00746545"/>
-    <w:rsid w:val="00746545"/>
-    <w:rsid w:val="00BA6768"/>
-  </w:rsids>
-  <m:mathPr>
-    <m:mathFont m:val="Cambria Math"/>
-    <m:brkBin m:val="before"/>
-    <m:brkBinSub m:val="--"/>
-    <m:smallFrac m:val="off"/>
-    <m:dispDef/>
-    <m:lMargin m:val="0"/>
-    <m:rMargin m:val="0"/>
-    <m:defJc m:val="centerGroup"/>
-    <m:wrapIndent m:val="1440"/>
-    <m:intLim m:val="subSup"/>
-    <m:naryLim m:val="undOvr"/>
-  </m:mathPr>
-  <w:themeFontLang w:val="en-US"/>
-  <w:clrSchemeMapping w:bg1="light1" w:t1="dark1" w:bg2="light2" w:t2="dark2" w:accent1="accent1" w:accent2="accent2" w:accent3="accent3" w:accent4="accent4" w:accent5="accent5" w:accent6="accent6" w:hyperlink="hyperlink" w:followedHyperlink="followedHyperlink"/>
-  <w:decimalSymbol w:val="."/>
-  <w:listSeparator w:val=","/>
-</w:settings>
-</file>
-
-<file path=word/glossary/styles.xml><?xml version="1.0" encoding="utf-8"?>
-<w:styles xmlns:r="http://schemas.openxmlformats.org/officeDocument/2006/relationships" xmlns:w="http://schemas.openxmlformats.org/wordprocessingml/2006/main">
-  <w:docDefaults>
-    <w:rPrDefault>
-      <w:rPr>
-        <w:rFonts w:asciiTheme="minorHAnsi" w:eastAsiaTheme="minorEastAsia" w:hAnsiTheme="minorHAnsi" w:cstheme="minorBidi"/>
-        <w:sz w:val="22"/>
-        <w:szCs w:val="22"/>
-        <w:lang w:val="en-US" w:eastAsia="en-US" w:bidi="ar-SA"/>
-      </w:rPr>
-    </w:rPrDefault>
-    <w:pPrDefault>
-      <w:pPr>
-        <w:spacing w:after="200" w:line="276" w:lineRule="auto"/>
-      </w:pPr>
-    </w:pPrDefault>
-  </w:docDefaults>
-  <w:latentStyles w:defLockedState="0" w:defUIPriority="99" w:defSemiHidden="1" w:defUnhideWhenUsed="1" w:defQFormat="0" w:count="267">
-    <w:lsdException w:name="Normal" w:semiHidden="0" w:uiPriority="0" w:unhideWhenUsed="0" w:qFormat="1"/>
-    <w:lsdException w:name="heading 1" w:semiHidden="0" w:uiPriority="9" w:unhideWhenUsed="0" w:qFormat="1"/>
-    <w:lsdException w:name="heading 2" w:uiPriority="9" w:qFormat="1"/>
-    <w:lsdException w:name="heading 3" w:uiPriority="9" w:qFormat="1"/>
-    <w:lsdException w:name="heading 4" w:uiPriority="9" w:qFormat="1"/>
-    <w:lsdException w:name="heading 5" w:uiPriority="9" w:qFormat="1"/>
-    <w:lsdException w:name="heading 6" w:uiPriority="9" w:qFormat="1"/>
-    <w:lsdException w:name="heading 7" w:uiPriority="9" w:qFormat="1"/>
-    <w:lsdException w:name="heading 8" w:uiPriority="9" w:qFormat="1"/>
-    <w:lsdException w:name="heading 9" w:uiPriority="9" w:qFormat="1"/>
-    <w:lsdException w:name="toc 1" w:uiPriority="39"/>
-    <w:lsdException w:name="toc 2" w:uiPriority="39"/>
-    <w:lsdException w:name="toc 3" w:uiPriority="39"/>
-    <w:lsdException w:name="toc 4" w:uiPriority="39"/>
-    <w:lsdException w:name="toc 5" w:uiPriority="39"/>
-    <w:lsdException w:name="toc 6" w:uiPriority="39"/>
-    <w:lsdException w:name="toc 7" w:uiPriority="39"/>
-    <w:lsdException w:name="toc 8" w:uiPriority="39"/>
-    <w:lsdException w:name="toc 9" w:uiPriority="39"/>
-    <w:lsdException w:name="caption" w:uiPriority="35" w:qFormat="1"/>
-    <w:lsdException w:name="Title" w:semiHidden="0" w:uiPriority="10" w:unhideWhenUsed="0" w:qFormat="1"/>
-    <w:lsdException w:name="Default Paragraph Font" w:uiPriority="1"/>
-    <w:lsdException w:name="Subtitle" w:semiHidden="0" w:uiPriority="11" w:unhideWhenUsed="0" w:qFormat="1"/>
-    <w:lsdException w:name="Strong" w:semiHidden="0" w:uiPriority="22" w:unhideWhenUsed="0" w:qFormat="1"/>
-    <w:lsdException w:name="Emphasis" w:semiHidden="0" w:uiPriority="20" w:unhideWhenUsed="0" w:qFormat="1"/>
-    <w:lsdException w:name="Table Grid" w:semiHidden="0" w:uiPriority="59" w:unhideWhenUsed="0"/>
-    <w:lsdException w:name="Placeholder Text" w:unhideWhenUsed="0"/>
-    <w:lsdException w:name="No Spacing" w:semiHidden="0" w:uiPriority="1" w:unhideWhenUsed="0" w:qFormat="1"/>
-    <w:lsdException w:name="Light Shading" w:semiHidden="0" w:uiPriority="60" w:unhideWhenUsed="0"/>
-    <w:lsdException w:name="Light List" w:semiHidden="0" w:uiPriority="61" w:unhideWhenUsed="0"/>
-    <w:lsdException w:name="Light Grid" w:semiHidden="0" w:uiPriority="62" w:unhideWhenUsed="0"/>
-    <w:lsdException w:name="Medium Shading 1" w:semiHidden="0" w:uiPriority="63" w:unhideWhenUsed="0"/>
-    <w:lsdException w:name="Medium Shading 2" w:semiHidden="0" w:uiPriority="64" w:unhideWhenUsed="0"/>
-    <w:lsdException w:name="Medium List 1" w:semiHidden="0" w:uiPriority="65" w:unhideWhenUsed="0"/>
-    <w:lsdException w:name="Medium List 2" w:semiHidden="0" w:uiPriority="66" w:unhideWhenUsed="0"/>
-    <w:lsdException w:name="Medium Grid 1" w:semiHidden="0" w:uiPriority="67" w:unhideWhenUsed="0"/>
-    <w:lsdException w:name="Medium Grid 2" w:semiHidden="0" w:uiPriority="68" w:unhideWhenUsed="0"/>
-    <w:lsdException w:name="Medium Grid 3" w:semiHidden="0" w:uiPriority="69" w:unhideWhenUsed="0"/>
-    <w:lsdException w:name="Dark List" w:semiHidden="0" w:uiPriority="70" w:unhideWhenUsed="0"/>
-    <w:lsdException w:name="Colorful Shading" w:semiHidden="0" w:uiPriority="71" w:unhideWhenUsed="0"/>
-    <w:lsdException w:name="Colorful List" w:semiHidden="0" w:uiPriority="72" w:unhideWhenUsed="0"/>
-    <w:lsdException w:name="Colorful Grid" w:semiHidden="0" w:uiPriority="73" w:unhideWhenUsed="0"/>
-    <w:lsdException w:name="Light Shading Accent 1" w:semiHidden="0" w:uiPriority="60" w:unhideWhenUsed="0"/>
-    <w:lsdException w:name="Light List Accent 1" w:semiHidden="0" w:uiPriority="61" w:unhideWhenUsed="0"/>
-    <w:lsdException w:name="Light Grid Accent 1" w:semiHidden="0" w:uiPriority="62" w:unhideWhenUsed="0"/>
-    <w:lsdException w:name="Medium Shading 1 Accent 1" w:semiHidden="0" w:uiPriority="63" w:unhideWhenUsed="0"/>
-    <w:lsdException w:name="Medium Shading 2 Accent 1" w:semiHidden="0" w:uiPriority="64" w:unhideWhenUsed="0"/>
-    <w:lsdException w:name="Medium List 1 Accent 1" w:semiHidden="0" w:uiPriority="65" w:unhideWhenUsed="0"/>
-    <w:lsdException w:name="Revision" w:unhideWhenUsed="0"/>
-    <w:lsdException w:name="List Paragraph" w:semiHidden="0" w:uiPriority="34" w:unhideWhenUsed="0" w:qFormat="1"/>
-    <w:lsdException w:name="Quote" w:semiHidden="0" w:uiPriority="29" w:unhideWhenUsed="0" w:qFormat="1"/>
-    <w:lsdException w:name="Intense Quote" w:semiHidden="0" w:uiPriority="30" w:unhideWhenUsed="0" w:qFormat="1"/>
-    <w:lsdException w:name="Medium List 2 Accent 1" w:semiHidden="0" w:uiPriority="66" w:unhideWhenUsed="0"/>
-    <w:lsdException w:name="Medium Grid 1 Accent 1" w:semiHidden="0" w:uiPriority="67" w:unhideWhenUsed="0"/>
-    <w:lsdException w:name="Medium Grid 2 Accent 1" w:semiHidden="0" w:uiPriority="68" w:unhideWhenUsed="0"/>
-    <w:lsdException w:name="Medium Grid 3 Accent 1" w:semiHidden="0" w:uiPriority="69" w:unhideWhenUsed="0"/>
-    <w:lsdException w:name="Dark List Accent 1" w:semiHidden="0" w:uiPriority="70" w:unhideWhenUsed="0"/>
-    <w:lsdException w:name="Colorful Shading Accent 1" w:semiHidden="0" w:uiPriority="71" w:unhideWhenUsed="0"/>
-    <w:lsdException w:name="Colorful List Accent 1" w:semiHidden="0" w:uiPriority="72" w:unhideWhenUsed="0"/>
-    <w:lsdException w:name="Colorful Grid Accent 1" w:semiHidden="0" w:uiPriority="73" w:unhideWhenUsed="0"/>
-    <w:lsdException w:name="Light Shading Accent 2" w:semiHidden="0" w:uiPriority="60" w:unhideWhenUsed="0"/>
-    <w:lsdException w:name="Light List Accent 2" w:semiHidden="0" w:uiPriority="61" w:unhideWhenUsed="0"/>
-    <w:lsdException w:name="Light Grid Accent 2" w:semiHidden="0" w:uiPriority="62" w:unhideWhenUsed="0"/>
-    <w:lsdException w:name="Medium Shading 1 Accent 2" w:semiHidden="0" w:uiPriority="63" w:unhideWhenUsed="0"/>
-    <w:lsdException w:name="Medium Shading 2 Accent 2" w:semiHidden="0" w:uiPriority="64" w:unhideWhenUsed="0"/>
-    <w:lsdException w:name="Medium List 1 Accent 2" w:semiHidden="0" w:uiPriority="65" w:unhideWhenUsed="0"/>
-    <w:lsdException w:name="Medium List 2 Accent 2" w:semiHidden="0" w:uiPriority="66" w:unhideWhenUsed="0"/>
-    <w:lsdException w:name="Medium Grid 1 Accent 2" w:semiHidden="0" w:uiPriority="67" w:unhideWhenUsed="0"/>
-    <w:lsdException w:name="Medium Grid 2 Accent 2" w:semiHidden="0" w:uiPriority="68" w:unhideWhenUsed="0"/>
-    <w:lsdException w:name="Medium Grid 3 Accent 2" w:semiHidden="0" w:uiPriority="69" w:unhideWhenUsed="0"/>
-    <w:lsdException w:name="Dark List Accent 2" w:semiHidden="0" w:uiPriority="70" w:unhideWhenUsed="0"/>
-    <w:lsdException w:name="Colorful Shading Accent 2" w:semiHidden="0" w:uiPriority="71" w:unhideWhenUsed="0"/>
-    <w:lsdException w:name="Colorful List Accent 2" w:semiHidden="0" w:uiPriority="72" w:unhideWhenUsed="0"/>
-    <w:lsdException w:name="Colorful Grid Accent 2" w:semiHidden="0" w:uiPriority="73" w:unhideWhenUsed="0"/>
-    <w:lsdException w:name="Light Shading Accent 3" w:semiHidden="0" w:uiPriority="60" w:unhideWhenUsed="0"/>
-    <w:lsdException w:name="Light List Accent 3" w:semiHidden="0" w:uiPriority="61" w:unhideWhenUsed="0"/>
-    <w:lsdException w:name="Light Grid Accent 3" w:semiHidden="0" w:uiPriority="62" w:unhideWhenUsed="0"/>
-    <w:lsdException w:name="Medium Shading 1 Accent 3" w:semiHidden="0" w:uiPriority="63" w:unhideWhenUsed="0"/>
-    <w:lsdException w:name="Medium Shading 2 Accent 3" w:semiHidden="0" w:uiPriority="64" w:unhideWhenUsed="0"/>
-    <w:lsdException w:name="Medium List 1 Accent 3" w:semiHidden="0" w:uiPriority="65" w:unhideWhenUsed="0"/>
-    <w:lsdException w:name="Medium List 2 Accent 3" w:semiHidden="0" w:uiPriority="66" w:unhideWhenUsed="0"/>
-    <w:lsdException w:name="Medium Grid 1 Accent 3" w:semiHidden="0" w:uiPriority="67" w:unhideWhenUsed="0"/>
-    <w:lsdException w:name="Medium Grid 2 Accent 3" w:semiHidden="0" w:uiPriority="68" w:unhideWhenUsed="0"/>
-    <w:lsdException w:name="Medium Grid 3 Accent 3" w:semiHidden="0" w:uiPriority="69" w:unhideWhenUsed="0"/>
-    <w:lsdException w:name="Dark List Accent 3" w:semiHidden="0" w:uiPriority="70" w:unhideWhenUsed="0"/>
-    <w:lsdException w:name="Colorful Shading Accent 3" w:semiHidden="0" w:uiPriority="71" w:unhideWhenUsed="0"/>
-    <w:lsdException w:name="Colorful List Accent 3" w:semiHidden="0" w:uiPriority="72" w:unhideWhenUsed="0"/>
-    <w:lsdException w:name="Colorful Grid Accent 3" w:semiHidden="0" w:uiPriority="73" w:unhideWhenUsed="0"/>
-    <w:lsdException w:name="Light Shading Accent 4" w:semiHidden="0" w:uiPriority="60" w:unhideWhenUsed="0"/>
-    <w:lsdException w:name="Light List Accent 4" w:semiHidden="0" w:uiPriority="61" w:unhideWhenUsed="0"/>
-    <w:lsdException w:name="Light Grid Accent 4" w:semiHidden="0" w:uiPriority="62" w:unhideWhenUsed="0"/>
-    <w:lsdException w:name="Medium Shading 1 Accent 4" w:semiHidden="0" w:uiPriority="63" w:unhideWhenUsed="0"/>
-    <w:lsdException w:name="Medium Shading 2 Accent 4" w:semiHidden="0" w:uiPriority="64" w:unhideWhenUsed="0"/>
-    <w:lsdException w:name="Medium List 1 Accent 4" w:semiHidden="0" w:uiPriority="65" w:unhideWhenUsed="0"/>
-    <w:lsdException w:name="Medium List 2 Accent 4" w:semiHidden="0" w:uiPriority="66" w:unhideWhenUsed="0"/>
-    <w:lsdException w:name="Medium Grid 1 Accent 4" w:semiHidden="0" w:uiPriority="67" w:unhideWhenUsed="0"/>
-    <w:lsdException w:name="Medium Grid 2 Accent 4" w:semiHidden="0" w:uiPriority="68" w:unhideWhenUsed="0"/>
-    <w:lsdException w:name="Medium Grid 3 Accent 4" w:semiHidden="0" w:uiPriority="69" w:unhideWhenUsed="0"/>
-    <w:lsdException w:name="Dark List Accent 4" w:semiHidden="0" w:uiPriority="70" w:unhideWhenUsed="0"/>
-    <w:lsdException w:name="Colorful Shading Accent 4" w:semiHidden="0" w:uiPriority="71" w:unhideWhenUsed="0"/>
-    <w:lsdException w:name="Colorful List Accent 4" w:semiHidden="0" w:uiPriority="72" w:unhideWhenUsed="0"/>
-    <w:lsdException w:name="Colorful Grid Accent 4" w:semiHidden="0" w:uiPriority="73" w:unhideWhenUsed="0"/>
-    <w:lsdException w:name="Light Shading Accent 5" w:semiHidden="0" w:uiPriority="60" w:unhideWhenUsed="0"/>
-    <w:lsdException w:name="Light List Accent 5" w:semiHidden="0" w:uiPriority="61" w:unhideWhenUsed="0"/>
-    <w:lsdException w:name="Light Grid Accent 5" w:semiHidden="0" w:uiPriority="62" w:unhideWhenUsed="0"/>
-    <w:lsdException w:name="Medium Shading 1 Accent 5" w:semiHidden="0" w:uiPriority="63" w:unhideWhenUsed="0"/>
-    <w:lsdException w:name="Medium Shading 2 Accent 5" w:semiHidden="0" w:uiPriority="64" w:unhideWhenUsed="0"/>
-    <w:lsdException w:name="Medium List 1 Accent 5" w:semiHidden="0" w:uiPriority="65" w:unhideWhenUsed="0"/>
-    <w:lsdException w:name="Medium List 2 Accent 5" w:semiHidden="0" w:uiPriority="66" w:unhideWhenUsed="0"/>
-    <w:lsdException w:name="Medium Grid 1 Accent 5" w:semiHidden="0" w:uiPriority="67" w:unhideWhenUsed="0"/>
-    <w:lsdException w:name="Medium Grid 2 Accent 5" w:semiHidden="0" w:uiPriority="68" w:unhideWhenUsed="0"/>
-    <w:lsdException w:name="Medium Grid 3 Accent 5" w:semiHidden="0" w:uiPriority="69" w:unhideWhenUsed="0"/>
-    <w:lsdException w:name="Dark List Accent 5" w:semiHidden="0" w:uiPriority="70" w:unhideWhenUsed="0"/>
-    <w:lsdException w:name="Colorful Shading Accent 5" w:semiHidden="0" w:uiPriority="71" w:unhideWhenUsed="0"/>
-    <w:lsdException w:name="Colorful List Accent 5" w:semiHidden="0" w:uiPriority="72" w:unhideWhenUsed="0"/>
-    <w:lsdException w:name="Colorful Grid Accent 5" w:semiHidden="0" w:uiPriority="73" w:unhideWhenUsed="0"/>
-    <w:lsdException w:name="Light Shading Accent 6" w:semiHidden="0" w:uiPriority="60" w:unhideWhenUsed="0"/>
-    <w:lsdException w:name="Light List Accent 6" w:semiHidden="0" w:uiPriority="61" w:unhideWhenUsed="0"/>
-    <w:lsdException w:name="Light Grid Accent 6" w:semiHidden="0" w:uiPriority="62" w:unhideWhenUsed="0"/>
-    <w:lsdException w:name="Medium Shading 1 Accent 6" w:semiHidden="0" w:uiPriority="63" w:unhideWhenUsed="0"/>
-    <w:lsdException w:name="Medium Shading 2 Accent 6" w:semiHidden="0" w:uiPriority="64" w:unhideWhenUsed="0"/>
-    <w:lsdException w:name="Medium List 1 Accent 6" w:semiHidden="0" w:uiPriority="65" w:unhideWhenUsed="0"/>
-    <w:lsdException w:name="Medium List 2 Accent 6" w:semiHidden="0" w:uiPriority="66" w:unhideWhenUsed="0"/>
-    <w:lsdException w:name="Medium Grid 1 Accent 6" w:semiHidden="0" w:uiPriority="67" w:unhideWhenUsed="0"/>
-    <w:lsdException w:name="Medium Grid 2 Accent 6" w:semiHidden="0" w:uiPriority="68" w:unhideWhenUsed="0"/>
-    <w:lsdException w:name="Medium Grid 3 Accent 6" w:semiHidden="0" w:uiPriority="69" w:unhideWhenUsed="0"/>
-    <w:lsdException w:name="Dark List Accent 6" w:semiHidden="0" w:uiPriority="70" w:unhideWhenUsed="0"/>
-    <w:lsdException w:name="Colorful Shading Accent 6" w:semiHidden="0" w:uiPriority="71" w:unhideWhenUsed="0"/>
-    <w:lsdException w:name="Colorful List Accent 6" w:semiHidden="0" w:uiPriority="72" w:unhideWhenUsed="0"/>
-    <w:lsdException w:name="Colorful Grid Accent 6" w:semiHidden="0" w:uiPriority="73" w:unhideWhenUsed="0"/>
-    <w:lsdException w:name="Subtle Emphasis" w:semiHidden="0" w:uiPriority="19" w:unhideWhenUsed="0" w:qFormat="1"/>
-    <w:lsdException w:name="Intense Emphasis" w:semiHidden="0" w:uiPriority="21" w:unhideWhenUsed="0" w:qFormat="1"/>
-    <w:lsdException w:name="Subtle Reference" w:semiHidden="0" w:uiPriority="31" w:unhideWhenUsed="0" w:qFormat="1"/>
-    <w:lsdException w:name="Intense Reference" w:semiHidden="0" w:uiPriority="32" w:unhideWhenUsed="0" w:qFormat="1"/>
-    <w:lsdException w:name="Book Title" w:semiHidden="0" w:uiPriority="33" w:unhideWhenUsed="0" w:qFormat="1"/>
-    <w:lsdException w:name="Bibliography" w:uiPriority="37"/>
-    <w:lsdException w:name="TOC Heading" w:uiPriority="39" w:qFormat="1"/>
-  </w:latentStyles>
-  <w:style w:type="paragraph" w:default="1" w:styleId="Normal">
-    <w:name w:val="Normal"/>
-    <w:qFormat/>
-  </w:style>
-  <w:style w:type="character" w:default="1" w:styleId="DefaultParagraphFont">
-    <w:name w:val="Default Paragraph Font"/>
-    <w:uiPriority w:val="1"/>
-    <w:semiHidden/>
-    <w:unhideWhenUsed/>
-  </w:style>
-  <w:style w:type="table" w:default="1" w:styleId="TableNormal">
-    <w:name w:val="Normal Table"/>
-    <w:uiPriority w:val="99"/>
-    <w:semiHidden/>
-    <w:unhideWhenUsed/>
-    <w:qFormat/>
-    <w:tblPr>
-      <w:tblInd w:w="0" w:type="dxa"/>
-      <w:tblCellMar>
-        <w:top w:w="0" w:type="dxa"/>
-        <w:left w:w="108" w:type="dxa"/>
-        <w:bottom w:w="0" w:type="dxa"/>
-        <w:right w:w="108" w:type="dxa"/>
-      </w:tblCellMar>
-    </w:tblPr>
-  </w:style>
-  <w:style w:type="numbering" w:default="1" w:styleId="NoList">
-    <w:name w:val="No List"/>
-    <w:uiPriority w:val="99"/>
-    <w:semiHidden/>
-    <w:unhideWhenUsed/>
-  </w:style>
-  <w:style w:type="character" w:styleId="PlaceholderText">
-    <w:name w:val="Placeholder Text"/>
-    <w:basedOn w:val="DefaultParagraphFont"/>
-    <w:uiPriority w:val="99"/>
-    <w:semiHidden/>
-    <w:rsid w:val="00746545"/>
-    <w:rPr>
-      <w:color w:val="808080"/>
-    </w:rPr>
-  </w:style>
-</w:styles>
-</file>
-
-<file path=word/glossary/webSettings.xml><?xml version="1.0" encoding="utf-8"?>
-<w:webSettings xmlns:r="http://schemas.openxmlformats.org/officeDocument/2006/relationships" xmlns:w="http://schemas.openxmlformats.org/wordprocessingml/2006/main">
-  <w:optimizeForBrowser/>
-</w:webSettings>
-</file>
-
 <file path=word/theme/theme1.xml><?xml version="1.0" encoding="utf-8"?>
 <a:theme xmlns:a="http://schemas.openxmlformats.org/drawingml/2006/main" name="Office Theme">
   <a:themeElements>
@@ -33500,7 +33774,7 @@
 </file>
 
 <file path=customXml/itemProps1.xml><?xml version="1.0" encoding="utf-8"?>
-<ds:datastoreItem xmlns:ds="http://schemas.openxmlformats.org/officeDocument/2006/customXml" ds:itemID="{3FE96639-5953-4F33-A941-3379413F62B8}">
+<ds:datastoreItem xmlns:ds="http://schemas.openxmlformats.org/officeDocument/2006/customXml" ds:itemID="{E6A8BD2C-280C-464B-8538-D9256D1AF28F}">
   <ds:schemaRefs>
     <ds:schemaRef ds:uri="http://schemas.openxmlformats.org/officeDocument/2006/bibliography"/>
   </ds:schemaRefs>

</xml_diff>